<commit_message>
cambie fechas encabezados y agregue planificacion anual 2do medio quimica
</commit_message>
<xml_diff>
--- a/planificaciones/Quimica/3ro Medio/quimica_3roMedio_anual.docx
+++ b/planificaciones/Quimica/3ro Medio/quimica_3roMedio_anual.docx
@@ -42,23 +42,7 @@
       </w:pPr>
       <w:r>
         <w:rPr/>
-        <w:t xml:space="preserve">SUBSECTOR:  </w:t>
-      </w:r>
-      <w:r>
-        <w:rPr/>
-        <w:t>Química</w:t>
-      </w:r>
-      <w:r>
-        <w:rPr/>
-        <w:t xml:space="preserve">              CURSO:    </w:t>
-      </w:r>
-      <w:r>
-        <w:rPr/>
-        <w:t>3ro Medio</w:t>
-      </w:r>
-      <w:r>
-        <w:rPr/>
-        <w:t xml:space="preserve">          PROFESOR: Cristian Muñoz.</w:t>
+        <w:t>SUBSECTOR:  Química              CURSO:    3ro Medio          PROFESOR: Cristian Muñoz.</w:t>
       </w:r>
     </w:p>
     <w:p>
@@ -118,7 +102,7 @@
                 <wp:positionV relativeFrom="paragraph">
                   <wp:posOffset>19685</wp:posOffset>
                 </wp:positionV>
-                <wp:extent cx="5671185" cy="2309495"/>
+                <wp:extent cx="5671820" cy="2309495"/>
                 <wp:effectExtent l="0" t="0" r="0" b="0"/>
                 <wp:wrapSquare wrapText="bothSides"/>
                 <wp:docPr id="1" name="Marco1"/>
@@ -129,7 +113,7 @@
                       <wps:spPr>
                         <a:xfrm>
                           <a:off x="0" y="0"/>
-                          <a:ext cx="5670720" cy="2309040"/>
+                          <a:ext cx="5671080" cy="2309040"/>
                         </a:xfrm>
                         <a:prstGeom prst="rect">
                           <a:avLst/>
@@ -162,24 +146,24 @@
                               </w:tblBorders>
                               <w:tblCellMar>
                                 <w:top w:w="0" w:type="dxa"/>
-                                <w:left w:w="88" w:type="dxa"/>
+                                <w:left w:w="83" w:type="dxa"/>
                                 <w:bottom w:w="0" w:type="dxa"/>
                                 <w:right w:w="108" w:type="dxa"/>
                               </w:tblCellMar>
                               <w:tblLook w:val="01e0" w:noVBand="0" w:noHBand="0" w:lastColumn="1" w:firstColumn="1" w:lastRow="1" w:firstRow="1"/>
                             </w:tblPr>
                             <w:tblGrid>
-                              <w:gridCol w:w="1593"/>
-                              <w:gridCol w:w="1928"/>
+                              <w:gridCol w:w="1592"/>
+                              <w:gridCol w:w="1929"/>
                               <w:gridCol w:w="1751"/>
                               <w:gridCol w:w="1828"/>
-                              <w:gridCol w:w="1827"/>
+                              <w:gridCol w:w="1828"/>
                             </w:tblGrid>
                             <w:tr>
                               <w:trPr/>
                               <w:tc>
                                 <w:tcPr>
-                                  <w:tcW w:w="1593" w:type="dxa"/>
+                                  <w:tcW w:w="1592" w:type="dxa"/>
                                   <w:tcBorders>
                                     <w:top w:val="single" w:sz="4" w:space="0" w:color="00000A"/>
                                     <w:left w:val="single" w:sz="4" w:space="0" w:color="00000A"/>
@@ -190,7 +174,7 @@
                                   </w:tcBorders>
                                   <w:shd w:fill="auto" w:val="clear"/>
                                   <w:tcMar>
-                                    <w:left w:w="88" w:type="dxa"/>
+                                    <w:left w:w="83" w:type="dxa"/>
                                   </w:tcMar>
                                 </w:tcPr>
                                 <w:p>
@@ -213,7 +197,7 @@
                               </w:tc>
                               <w:tc>
                                 <w:tcPr>
-                                  <w:tcW w:w="1928" w:type="dxa"/>
+                                  <w:tcW w:w="1929" w:type="dxa"/>
                                   <w:tcBorders>
                                     <w:top w:val="single" w:sz="4" w:space="0" w:color="00000A"/>
                                     <w:left w:val="single" w:sz="4" w:space="0" w:color="00000A"/>
@@ -224,7 +208,7 @@
                                   </w:tcBorders>
                                   <w:shd w:fill="auto" w:val="clear"/>
                                   <w:tcMar>
-                                    <w:left w:w="88" w:type="dxa"/>
+                                    <w:left w:w="83" w:type="dxa"/>
                                   </w:tcMar>
                                 </w:tcPr>
                                 <w:p>
@@ -257,7 +241,7 @@
                                   </w:tcBorders>
                                   <w:shd w:fill="auto" w:val="clear"/>
                                   <w:tcMar>
-                                    <w:left w:w="88" w:type="dxa"/>
+                                    <w:left w:w="83" w:type="dxa"/>
                                   </w:tcMar>
                                 </w:tcPr>
                                 <w:p>
@@ -284,11 +268,13 @@
                                     <w:top w:val="single" w:sz="4" w:space="0" w:color="00000A"/>
                                     <w:left w:val="single" w:sz="4" w:space="0" w:color="00000A"/>
                                     <w:bottom w:val="single" w:sz="4" w:space="0" w:color="00000A"/>
+                                    <w:right w:val="single" w:sz="4" w:space="0" w:color="00000A"/>
                                     <w:insideH w:val="single" w:sz="4" w:space="0" w:color="00000A"/>
+                                    <w:insideV w:val="single" w:sz="4" w:space="0" w:color="00000A"/>
                                   </w:tcBorders>
                                   <w:shd w:fill="auto" w:val="clear"/>
                                   <w:tcMar>
-                                    <w:left w:w="88" w:type="dxa"/>
+                                    <w:left w:w="83" w:type="dxa"/>
                                   </w:tcMar>
                                 </w:tcPr>
                                 <w:p>
@@ -310,7 +296,7 @@
                               </w:tc>
                               <w:tc>
                                 <w:tcPr>
-                                  <w:tcW w:w="1827" w:type="dxa"/>
+                                  <w:tcW w:w="1828" w:type="dxa"/>
                                   <w:tcBorders>
                                     <w:top w:val="single" w:sz="4" w:space="0" w:color="00000A"/>
                                     <w:left w:val="single" w:sz="4" w:space="0" w:color="00000A"/>
@@ -321,7 +307,7 @@
                                   </w:tcBorders>
                                   <w:shd w:fill="auto" w:val="clear"/>
                                   <w:tcMar>
-                                    <w:left w:w="88" w:type="dxa"/>
+                                    <w:left w:w="83" w:type="dxa"/>
                                   </w:tcMar>
                                 </w:tcPr>
                                 <w:p>
@@ -335,14 +321,7 @@
                                       <w:b/>
                                       <w:color w:val="00000A"/>
                                     </w:rPr>
-                                    <w:t>Unidad I</w:t>
-                                  </w:r>
-                                  <w:r>
-                                    <w:rPr>
-                                      <w:b/>
-                                      <w:color w:val="00000A"/>
-                                    </w:rPr>
-                                    <w:t>V</w:t>
+                                    <w:t>Unidad IV</w:t>
                                   </w:r>
                                 </w:p>
                               </w:tc>
@@ -351,7 +330,7 @@
                               <w:trPr/>
                               <w:tc>
                                 <w:tcPr>
-                                  <w:tcW w:w="1593" w:type="dxa"/>
+                                  <w:tcW w:w="1592" w:type="dxa"/>
                                   <w:tcBorders>
                                     <w:top w:val="single" w:sz="4" w:space="0" w:color="00000A"/>
                                     <w:left w:val="single" w:sz="4" w:space="0" w:color="00000A"/>
@@ -362,7 +341,7 @@
                                   </w:tcBorders>
                                   <w:shd w:fill="auto" w:val="clear"/>
                                   <w:tcMar>
-                                    <w:left w:w="88" w:type="dxa"/>
+                                    <w:left w:w="83" w:type="dxa"/>
                                   </w:tcMar>
                                 </w:tcPr>
                                 <w:p>
@@ -435,7 +414,7 @@
                               </w:tc>
                               <w:tc>
                                 <w:tcPr>
-                                  <w:tcW w:w="1928" w:type="dxa"/>
+                                  <w:tcW w:w="1929" w:type="dxa"/>
                                   <w:tcBorders>
                                     <w:top w:val="single" w:sz="4" w:space="0" w:color="00000A"/>
                                     <w:left w:val="single" w:sz="4" w:space="0" w:color="00000A"/>
@@ -446,7 +425,7 @@
                                   </w:tcBorders>
                                   <w:shd w:fill="auto" w:val="clear"/>
                                   <w:tcMar>
-                                    <w:left w:w="88" w:type="dxa"/>
+                                    <w:left w:w="83" w:type="dxa"/>
                                   </w:tcMar>
                                 </w:tcPr>
                                 <w:p>
@@ -478,7 +457,7 @@
                                   </w:tcBorders>
                                   <w:shd w:fill="auto" w:val="clear"/>
                                   <w:tcMar>
-                                    <w:left w:w="88" w:type="dxa"/>
+                                    <w:left w:w="83" w:type="dxa"/>
                                   </w:tcMar>
                                 </w:tcPr>
                                 <w:p>
@@ -504,11 +483,13 @@
                                     <w:top w:val="single" w:sz="4" w:space="0" w:color="00000A"/>
                                     <w:left w:val="single" w:sz="4" w:space="0" w:color="00000A"/>
                                     <w:bottom w:val="single" w:sz="4" w:space="0" w:color="00000A"/>
+                                    <w:right w:val="single" w:sz="4" w:space="0" w:color="00000A"/>
                                     <w:insideH w:val="single" w:sz="4" w:space="0" w:color="00000A"/>
+                                    <w:insideV w:val="single" w:sz="4" w:space="0" w:color="00000A"/>
                                   </w:tcBorders>
                                   <w:shd w:fill="auto" w:val="clear"/>
                                   <w:tcMar>
-                                    <w:left w:w="88" w:type="dxa"/>
+                                    <w:left w:w="83" w:type="dxa"/>
                                   </w:tcMar>
                                 </w:tcPr>
                                 <w:p>
@@ -529,7 +510,7 @@
                               </w:tc>
                               <w:tc>
                                 <w:tcPr>
-                                  <w:tcW w:w="1827" w:type="dxa"/>
+                                  <w:tcW w:w="1828" w:type="dxa"/>
                                   <w:tcBorders>
                                     <w:top w:val="single" w:sz="4" w:space="0" w:color="00000A"/>
                                     <w:left w:val="single" w:sz="4" w:space="0" w:color="00000A"/>
@@ -540,7 +521,7 @@
                                   </w:tcBorders>
                                   <w:shd w:fill="auto" w:val="clear"/>
                                   <w:tcMar>
-                                    <w:left w:w="88" w:type="dxa"/>
+                                    <w:left w:w="83" w:type="dxa"/>
                                   </w:tcMar>
                                 </w:tcPr>
                                 <w:p>
@@ -564,7 +545,7 @@
                               <w:trPr/>
                               <w:tc>
                                 <w:tcPr>
-                                  <w:tcW w:w="1593" w:type="dxa"/>
+                                  <w:tcW w:w="1592" w:type="dxa"/>
                                   <w:tcBorders>
                                     <w:top w:val="single" w:sz="4" w:space="0" w:color="00000A"/>
                                     <w:left w:val="single" w:sz="4" w:space="0" w:color="00000A"/>
@@ -575,7 +556,7 @@
                                   </w:tcBorders>
                                   <w:shd w:fill="auto" w:val="clear"/>
                                   <w:tcMar>
-                                    <w:left w:w="88" w:type="dxa"/>
+                                    <w:left w:w="83" w:type="dxa"/>
                                   </w:tcMar>
                                 </w:tcPr>
                                 <w:p>
@@ -613,7 +594,7 @@
                               </w:tc>
                               <w:tc>
                                 <w:tcPr>
-                                  <w:tcW w:w="1928" w:type="dxa"/>
+                                  <w:tcW w:w="1929" w:type="dxa"/>
                                   <w:tcBorders>
                                     <w:top w:val="single" w:sz="4" w:space="0" w:color="00000A"/>
                                     <w:left w:val="single" w:sz="4" w:space="0" w:color="00000A"/>
@@ -624,7 +605,7 @@
                                   </w:tcBorders>
                                   <w:shd w:fill="auto" w:val="clear"/>
                                   <w:tcMar>
-                                    <w:left w:w="88" w:type="dxa"/>
+                                    <w:left w:w="83" w:type="dxa"/>
                                   </w:tcMar>
                                 </w:tcPr>
                                 <w:p>
@@ -656,7 +637,7 @@
                                   </w:tcBorders>
                                   <w:shd w:fill="auto" w:val="clear"/>
                                   <w:tcMar>
-                                    <w:left w:w="88" w:type="dxa"/>
+                                    <w:left w:w="83" w:type="dxa"/>
                                   </w:tcMar>
                                 </w:tcPr>
                                 <w:p>
@@ -682,11 +663,13 @@
                                     <w:top w:val="single" w:sz="4" w:space="0" w:color="00000A"/>
                                     <w:left w:val="single" w:sz="4" w:space="0" w:color="00000A"/>
                                     <w:bottom w:val="single" w:sz="4" w:space="0" w:color="00000A"/>
+                                    <w:right w:val="single" w:sz="4" w:space="0" w:color="00000A"/>
                                     <w:insideH w:val="single" w:sz="4" w:space="0" w:color="00000A"/>
+                                    <w:insideV w:val="single" w:sz="4" w:space="0" w:color="00000A"/>
                                   </w:tcBorders>
                                   <w:shd w:fill="auto" w:val="clear"/>
                                   <w:tcMar>
-                                    <w:left w:w="88" w:type="dxa"/>
+                                    <w:left w:w="83" w:type="dxa"/>
                                   </w:tcMar>
                                 </w:tcPr>
                                 <w:p>
@@ -707,7 +690,7 @@
                               </w:tc>
                               <w:tc>
                                 <w:tcPr>
-                                  <w:tcW w:w="1827" w:type="dxa"/>
+                                  <w:tcW w:w="1828" w:type="dxa"/>
                                   <w:tcBorders>
                                     <w:top w:val="single" w:sz="4" w:space="0" w:color="00000A"/>
                                     <w:left w:val="single" w:sz="4" w:space="0" w:color="00000A"/>
@@ -718,7 +701,7 @@
                                   </w:tcBorders>
                                   <w:shd w:fill="auto" w:val="clear"/>
                                   <w:tcMar>
-                                    <w:left w:w="88" w:type="dxa"/>
+                                    <w:left w:w="83" w:type="dxa"/>
                                   </w:tcMar>
                                 </w:tcPr>
                                 <w:p>
@@ -742,7 +725,7 @@
                               <w:trPr/>
                               <w:tc>
                                 <w:tcPr>
-                                  <w:tcW w:w="1593" w:type="dxa"/>
+                                  <w:tcW w:w="1592" w:type="dxa"/>
                                   <w:tcBorders>
                                     <w:top w:val="single" w:sz="4" w:space="0" w:color="00000A"/>
                                     <w:left w:val="single" w:sz="4" w:space="0" w:color="00000A"/>
@@ -753,7 +736,7 @@
                                   </w:tcBorders>
                                   <w:shd w:fill="auto" w:val="clear"/>
                                   <w:tcMar>
-                                    <w:left w:w="88" w:type="dxa"/>
+                                    <w:left w:w="83" w:type="dxa"/>
                                   </w:tcMar>
                                 </w:tcPr>
                                 <w:p>
@@ -797,7 +780,7 @@
                               </w:tc>
                               <w:tc>
                                 <w:tcPr>
-                                  <w:tcW w:w="1928" w:type="dxa"/>
+                                  <w:tcW w:w="1929" w:type="dxa"/>
                                   <w:tcBorders>
                                     <w:top w:val="single" w:sz="4" w:space="0" w:color="00000A"/>
                                     <w:left w:val="single" w:sz="4" w:space="0" w:color="00000A"/>
@@ -808,7 +791,7 @@
                                   </w:tcBorders>
                                   <w:shd w:fill="auto" w:val="clear"/>
                                   <w:tcMar>
-                                    <w:left w:w="88" w:type="dxa"/>
+                                    <w:left w:w="83" w:type="dxa"/>
                                   </w:tcMar>
                                 </w:tcPr>
                                 <w:p>
@@ -838,7 +821,7 @@
                                   </w:tcBorders>
                                   <w:shd w:fill="auto" w:val="clear"/>
                                   <w:tcMar>
-                                    <w:left w:w="88" w:type="dxa"/>
+                                    <w:left w:w="83" w:type="dxa"/>
                                   </w:tcMar>
                                 </w:tcPr>
                                 <w:p>
@@ -862,11 +845,13 @@
                                     <w:top w:val="single" w:sz="4" w:space="0" w:color="00000A"/>
                                     <w:left w:val="single" w:sz="4" w:space="0" w:color="00000A"/>
                                     <w:bottom w:val="single" w:sz="4" w:space="0" w:color="00000A"/>
+                                    <w:right w:val="single" w:sz="4" w:space="0" w:color="00000A"/>
                                     <w:insideH w:val="single" w:sz="4" w:space="0" w:color="00000A"/>
+                                    <w:insideV w:val="single" w:sz="4" w:space="0" w:color="00000A"/>
                                   </w:tcBorders>
                                   <w:shd w:fill="auto" w:val="clear"/>
                                   <w:tcMar>
-                                    <w:left w:w="88" w:type="dxa"/>
+                                    <w:left w:w="83" w:type="dxa"/>
                                   </w:tcMar>
                                 </w:tcPr>
                                 <w:p>
@@ -885,7 +870,7 @@
                               </w:tc>
                               <w:tc>
                                 <w:tcPr>
-                                  <w:tcW w:w="1827" w:type="dxa"/>
+                                  <w:tcW w:w="1828" w:type="dxa"/>
                                   <w:tcBorders>
                                     <w:top w:val="single" w:sz="4" w:space="0" w:color="00000A"/>
                                     <w:left w:val="single" w:sz="4" w:space="0" w:color="00000A"/>
@@ -896,7 +881,7 @@
                                   </w:tcBorders>
                                   <w:shd w:fill="auto" w:val="clear"/>
                                   <w:tcMar>
-                                    <w:left w:w="88" w:type="dxa"/>
+                                    <w:left w:w="83" w:type="dxa"/>
                                   </w:tcMar>
                                 </w:tcPr>
                                 <w:p>
@@ -918,10 +903,14 @@
                           <w:p>
                             <w:pPr>
                               <w:pStyle w:val="Contenidodelmarco"/>
-                              <w:rPr/>
+                              <w:rPr>
+                                <w:color w:val="000000"/>
+                              </w:rPr>
                             </w:pPr>
                             <w:r>
-                              <w:rPr/>
+                              <w:rPr>
+                                <w:color w:val="000000"/>
+                              </w:rPr>
                             </w:r>
                           </w:p>
                         </w:txbxContent>
@@ -937,7 +926,7 @@
           </mc:Choice>
           <mc:Fallback>
             <w:pict>
-              <v:rect id="shape_0" ID="Marco1" stroked="f" style="position:absolute;margin-left:208.75pt;margin-top:1.55pt;width:446.45pt;height:181.75pt;mso-position-horizontal:center;mso-position-horizontal-relative:margin">
+              <v:rect id="shape_0" ID="Marco1" stroked="f" style="position:absolute;margin-left:208.7pt;margin-top:1.55pt;width:446.5pt;height:181.75pt;mso-position-horizontal:center;mso-position-horizontal-relative:margin">
                 <w10:wrap type="none"/>
                 <v:fill o:detectmouseclick="t" on="false"/>
                 <v:stroke color="#3465a4" joinstyle="round" endcap="flat"/>
@@ -958,24 +947,24 @@
                         </w:tblBorders>
                         <w:tblCellMar>
                           <w:top w:w="0" w:type="dxa"/>
-                          <w:left w:w="88" w:type="dxa"/>
+                          <w:left w:w="83" w:type="dxa"/>
                           <w:bottom w:w="0" w:type="dxa"/>
                           <w:right w:w="108" w:type="dxa"/>
                         </w:tblCellMar>
                         <w:tblLook w:val="01e0" w:noVBand="0" w:noHBand="0" w:lastColumn="1" w:firstColumn="1" w:lastRow="1" w:firstRow="1"/>
                       </w:tblPr>
                       <w:tblGrid>
-                        <w:gridCol w:w="1593"/>
-                        <w:gridCol w:w="1928"/>
+                        <w:gridCol w:w="1592"/>
+                        <w:gridCol w:w="1929"/>
                         <w:gridCol w:w="1751"/>
                         <w:gridCol w:w="1828"/>
-                        <w:gridCol w:w="1827"/>
+                        <w:gridCol w:w="1828"/>
                       </w:tblGrid>
                       <w:tr>
                         <w:trPr/>
                         <w:tc>
                           <w:tcPr>
-                            <w:tcW w:w="1593" w:type="dxa"/>
+                            <w:tcW w:w="1592" w:type="dxa"/>
                             <w:tcBorders>
                               <w:top w:val="single" w:sz="4" w:space="0" w:color="00000A"/>
                               <w:left w:val="single" w:sz="4" w:space="0" w:color="00000A"/>
@@ -986,7 +975,7 @@
                             </w:tcBorders>
                             <w:shd w:fill="auto" w:val="clear"/>
                             <w:tcMar>
-                              <w:left w:w="88" w:type="dxa"/>
+                              <w:left w:w="83" w:type="dxa"/>
                             </w:tcMar>
                           </w:tcPr>
                           <w:p>
@@ -1009,7 +998,7 @@
                         </w:tc>
                         <w:tc>
                           <w:tcPr>
-                            <w:tcW w:w="1928" w:type="dxa"/>
+                            <w:tcW w:w="1929" w:type="dxa"/>
                             <w:tcBorders>
                               <w:top w:val="single" w:sz="4" w:space="0" w:color="00000A"/>
                               <w:left w:val="single" w:sz="4" w:space="0" w:color="00000A"/>
@@ -1020,7 +1009,7 @@
                             </w:tcBorders>
                             <w:shd w:fill="auto" w:val="clear"/>
                             <w:tcMar>
-                              <w:left w:w="88" w:type="dxa"/>
+                              <w:left w:w="83" w:type="dxa"/>
                             </w:tcMar>
                           </w:tcPr>
                           <w:p>
@@ -1053,7 +1042,7 @@
                             </w:tcBorders>
                             <w:shd w:fill="auto" w:val="clear"/>
                             <w:tcMar>
-                              <w:left w:w="88" w:type="dxa"/>
+                              <w:left w:w="83" w:type="dxa"/>
                             </w:tcMar>
                           </w:tcPr>
                           <w:p>
@@ -1080,11 +1069,13 @@
                               <w:top w:val="single" w:sz="4" w:space="0" w:color="00000A"/>
                               <w:left w:val="single" w:sz="4" w:space="0" w:color="00000A"/>
                               <w:bottom w:val="single" w:sz="4" w:space="0" w:color="00000A"/>
+                              <w:right w:val="single" w:sz="4" w:space="0" w:color="00000A"/>
                               <w:insideH w:val="single" w:sz="4" w:space="0" w:color="00000A"/>
+                              <w:insideV w:val="single" w:sz="4" w:space="0" w:color="00000A"/>
                             </w:tcBorders>
                             <w:shd w:fill="auto" w:val="clear"/>
                             <w:tcMar>
-                              <w:left w:w="88" w:type="dxa"/>
+                              <w:left w:w="83" w:type="dxa"/>
                             </w:tcMar>
                           </w:tcPr>
                           <w:p>
@@ -1106,7 +1097,7 @@
                         </w:tc>
                         <w:tc>
                           <w:tcPr>
-                            <w:tcW w:w="1827" w:type="dxa"/>
+                            <w:tcW w:w="1828" w:type="dxa"/>
                             <w:tcBorders>
                               <w:top w:val="single" w:sz="4" w:space="0" w:color="00000A"/>
                               <w:left w:val="single" w:sz="4" w:space="0" w:color="00000A"/>
@@ -1117,7 +1108,7 @@
                             </w:tcBorders>
                             <w:shd w:fill="auto" w:val="clear"/>
                             <w:tcMar>
-                              <w:left w:w="88" w:type="dxa"/>
+                              <w:left w:w="83" w:type="dxa"/>
                             </w:tcMar>
                           </w:tcPr>
                           <w:p>
@@ -1131,14 +1122,7 @@
                                 <w:b/>
                                 <w:color w:val="00000A"/>
                               </w:rPr>
-                              <w:t>Unidad I</w:t>
-                            </w:r>
-                            <w:r>
-                              <w:rPr>
-                                <w:b/>
-                                <w:color w:val="00000A"/>
-                              </w:rPr>
-                              <w:t>V</w:t>
+                              <w:t>Unidad IV</w:t>
                             </w:r>
                           </w:p>
                         </w:tc>
@@ -1147,7 +1131,7 @@
                         <w:trPr/>
                         <w:tc>
                           <w:tcPr>
-                            <w:tcW w:w="1593" w:type="dxa"/>
+                            <w:tcW w:w="1592" w:type="dxa"/>
                             <w:tcBorders>
                               <w:top w:val="single" w:sz="4" w:space="0" w:color="00000A"/>
                               <w:left w:val="single" w:sz="4" w:space="0" w:color="00000A"/>
@@ -1158,7 +1142,7 @@
                             </w:tcBorders>
                             <w:shd w:fill="auto" w:val="clear"/>
                             <w:tcMar>
-                              <w:left w:w="88" w:type="dxa"/>
+                              <w:left w:w="83" w:type="dxa"/>
                             </w:tcMar>
                           </w:tcPr>
                           <w:p>
@@ -1231,7 +1215,7 @@
                         </w:tc>
                         <w:tc>
                           <w:tcPr>
-                            <w:tcW w:w="1928" w:type="dxa"/>
+                            <w:tcW w:w="1929" w:type="dxa"/>
                             <w:tcBorders>
                               <w:top w:val="single" w:sz="4" w:space="0" w:color="00000A"/>
                               <w:left w:val="single" w:sz="4" w:space="0" w:color="00000A"/>
@@ -1242,7 +1226,7 @@
                             </w:tcBorders>
                             <w:shd w:fill="auto" w:val="clear"/>
                             <w:tcMar>
-                              <w:left w:w="88" w:type="dxa"/>
+                              <w:left w:w="83" w:type="dxa"/>
                             </w:tcMar>
                           </w:tcPr>
                           <w:p>
@@ -1274,7 +1258,7 @@
                             </w:tcBorders>
                             <w:shd w:fill="auto" w:val="clear"/>
                             <w:tcMar>
-                              <w:left w:w="88" w:type="dxa"/>
+                              <w:left w:w="83" w:type="dxa"/>
                             </w:tcMar>
                           </w:tcPr>
                           <w:p>
@@ -1300,11 +1284,13 @@
                               <w:top w:val="single" w:sz="4" w:space="0" w:color="00000A"/>
                               <w:left w:val="single" w:sz="4" w:space="0" w:color="00000A"/>
                               <w:bottom w:val="single" w:sz="4" w:space="0" w:color="00000A"/>
+                              <w:right w:val="single" w:sz="4" w:space="0" w:color="00000A"/>
                               <w:insideH w:val="single" w:sz="4" w:space="0" w:color="00000A"/>
+                              <w:insideV w:val="single" w:sz="4" w:space="0" w:color="00000A"/>
                             </w:tcBorders>
                             <w:shd w:fill="auto" w:val="clear"/>
                             <w:tcMar>
-                              <w:left w:w="88" w:type="dxa"/>
+                              <w:left w:w="83" w:type="dxa"/>
                             </w:tcMar>
                           </w:tcPr>
                           <w:p>
@@ -1325,7 +1311,7 @@
                         </w:tc>
                         <w:tc>
                           <w:tcPr>
-                            <w:tcW w:w="1827" w:type="dxa"/>
+                            <w:tcW w:w="1828" w:type="dxa"/>
                             <w:tcBorders>
                               <w:top w:val="single" w:sz="4" w:space="0" w:color="00000A"/>
                               <w:left w:val="single" w:sz="4" w:space="0" w:color="00000A"/>
@@ -1336,7 +1322,7 @@
                             </w:tcBorders>
                             <w:shd w:fill="auto" w:val="clear"/>
                             <w:tcMar>
-                              <w:left w:w="88" w:type="dxa"/>
+                              <w:left w:w="83" w:type="dxa"/>
                             </w:tcMar>
                           </w:tcPr>
                           <w:p>
@@ -1360,7 +1346,7 @@
                         <w:trPr/>
                         <w:tc>
                           <w:tcPr>
-                            <w:tcW w:w="1593" w:type="dxa"/>
+                            <w:tcW w:w="1592" w:type="dxa"/>
                             <w:tcBorders>
                               <w:top w:val="single" w:sz="4" w:space="0" w:color="00000A"/>
                               <w:left w:val="single" w:sz="4" w:space="0" w:color="00000A"/>
@@ -1371,7 +1357,7 @@
                             </w:tcBorders>
                             <w:shd w:fill="auto" w:val="clear"/>
                             <w:tcMar>
-                              <w:left w:w="88" w:type="dxa"/>
+                              <w:left w:w="83" w:type="dxa"/>
                             </w:tcMar>
                           </w:tcPr>
                           <w:p>
@@ -1409,7 +1395,7 @@
                         </w:tc>
                         <w:tc>
                           <w:tcPr>
-                            <w:tcW w:w="1928" w:type="dxa"/>
+                            <w:tcW w:w="1929" w:type="dxa"/>
                             <w:tcBorders>
                               <w:top w:val="single" w:sz="4" w:space="0" w:color="00000A"/>
                               <w:left w:val="single" w:sz="4" w:space="0" w:color="00000A"/>
@@ -1420,7 +1406,7 @@
                             </w:tcBorders>
                             <w:shd w:fill="auto" w:val="clear"/>
                             <w:tcMar>
-                              <w:left w:w="88" w:type="dxa"/>
+                              <w:left w:w="83" w:type="dxa"/>
                             </w:tcMar>
                           </w:tcPr>
                           <w:p>
@@ -1452,7 +1438,7 @@
                             </w:tcBorders>
                             <w:shd w:fill="auto" w:val="clear"/>
                             <w:tcMar>
-                              <w:left w:w="88" w:type="dxa"/>
+                              <w:left w:w="83" w:type="dxa"/>
                             </w:tcMar>
                           </w:tcPr>
                           <w:p>
@@ -1478,11 +1464,13 @@
                               <w:top w:val="single" w:sz="4" w:space="0" w:color="00000A"/>
                               <w:left w:val="single" w:sz="4" w:space="0" w:color="00000A"/>
                               <w:bottom w:val="single" w:sz="4" w:space="0" w:color="00000A"/>
+                              <w:right w:val="single" w:sz="4" w:space="0" w:color="00000A"/>
                               <w:insideH w:val="single" w:sz="4" w:space="0" w:color="00000A"/>
+                              <w:insideV w:val="single" w:sz="4" w:space="0" w:color="00000A"/>
                             </w:tcBorders>
                             <w:shd w:fill="auto" w:val="clear"/>
                             <w:tcMar>
-                              <w:left w:w="88" w:type="dxa"/>
+                              <w:left w:w="83" w:type="dxa"/>
                             </w:tcMar>
                           </w:tcPr>
                           <w:p>
@@ -1503,7 +1491,7 @@
                         </w:tc>
                         <w:tc>
                           <w:tcPr>
-                            <w:tcW w:w="1827" w:type="dxa"/>
+                            <w:tcW w:w="1828" w:type="dxa"/>
                             <w:tcBorders>
                               <w:top w:val="single" w:sz="4" w:space="0" w:color="00000A"/>
                               <w:left w:val="single" w:sz="4" w:space="0" w:color="00000A"/>
@@ -1514,7 +1502,7 @@
                             </w:tcBorders>
                             <w:shd w:fill="auto" w:val="clear"/>
                             <w:tcMar>
-                              <w:left w:w="88" w:type="dxa"/>
+                              <w:left w:w="83" w:type="dxa"/>
                             </w:tcMar>
                           </w:tcPr>
                           <w:p>
@@ -1538,7 +1526,7 @@
                         <w:trPr/>
                         <w:tc>
                           <w:tcPr>
-                            <w:tcW w:w="1593" w:type="dxa"/>
+                            <w:tcW w:w="1592" w:type="dxa"/>
                             <w:tcBorders>
                               <w:top w:val="single" w:sz="4" w:space="0" w:color="00000A"/>
                               <w:left w:val="single" w:sz="4" w:space="0" w:color="00000A"/>
@@ -1549,7 +1537,7 @@
                             </w:tcBorders>
                             <w:shd w:fill="auto" w:val="clear"/>
                             <w:tcMar>
-                              <w:left w:w="88" w:type="dxa"/>
+                              <w:left w:w="83" w:type="dxa"/>
                             </w:tcMar>
                           </w:tcPr>
                           <w:p>
@@ -1593,7 +1581,7 @@
                         </w:tc>
                         <w:tc>
                           <w:tcPr>
-                            <w:tcW w:w="1928" w:type="dxa"/>
+                            <w:tcW w:w="1929" w:type="dxa"/>
                             <w:tcBorders>
                               <w:top w:val="single" w:sz="4" w:space="0" w:color="00000A"/>
                               <w:left w:val="single" w:sz="4" w:space="0" w:color="00000A"/>
@@ -1604,7 +1592,7 @@
                             </w:tcBorders>
                             <w:shd w:fill="auto" w:val="clear"/>
                             <w:tcMar>
-                              <w:left w:w="88" w:type="dxa"/>
+                              <w:left w:w="83" w:type="dxa"/>
                             </w:tcMar>
                           </w:tcPr>
                           <w:p>
@@ -1634,7 +1622,7 @@
                             </w:tcBorders>
                             <w:shd w:fill="auto" w:val="clear"/>
                             <w:tcMar>
-                              <w:left w:w="88" w:type="dxa"/>
+                              <w:left w:w="83" w:type="dxa"/>
                             </w:tcMar>
                           </w:tcPr>
                           <w:p>
@@ -1658,11 +1646,13 @@
                               <w:top w:val="single" w:sz="4" w:space="0" w:color="00000A"/>
                               <w:left w:val="single" w:sz="4" w:space="0" w:color="00000A"/>
                               <w:bottom w:val="single" w:sz="4" w:space="0" w:color="00000A"/>
+                              <w:right w:val="single" w:sz="4" w:space="0" w:color="00000A"/>
                               <w:insideH w:val="single" w:sz="4" w:space="0" w:color="00000A"/>
+                              <w:insideV w:val="single" w:sz="4" w:space="0" w:color="00000A"/>
                             </w:tcBorders>
                             <w:shd w:fill="auto" w:val="clear"/>
                             <w:tcMar>
-                              <w:left w:w="88" w:type="dxa"/>
+                              <w:left w:w="83" w:type="dxa"/>
                             </w:tcMar>
                           </w:tcPr>
                           <w:p>
@@ -1681,7 +1671,7 @@
                         </w:tc>
                         <w:tc>
                           <w:tcPr>
-                            <w:tcW w:w="1827" w:type="dxa"/>
+                            <w:tcW w:w="1828" w:type="dxa"/>
                             <w:tcBorders>
                               <w:top w:val="single" w:sz="4" w:space="0" w:color="00000A"/>
                               <w:left w:val="single" w:sz="4" w:space="0" w:color="00000A"/>
@@ -1692,7 +1682,7 @@
                             </w:tcBorders>
                             <w:shd w:fill="auto" w:val="clear"/>
                             <w:tcMar>
-                              <w:left w:w="88" w:type="dxa"/>
+                              <w:left w:w="83" w:type="dxa"/>
                             </w:tcMar>
                           </w:tcPr>
                           <w:p>
@@ -1714,10 +1704,14 @@
                     <w:p>
                       <w:pPr>
                         <w:pStyle w:val="Contenidodelmarco"/>
-                        <w:rPr/>
+                        <w:rPr>
+                          <w:color w:val="000000"/>
+                        </w:rPr>
                       </w:pPr>
                       <w:r>
-                        <w:rPr/>
+                        <w:rPr>
+                          <w:color w:val="000000"/>
+                        </w:rPr>
                       </w:r>
                     </w:p>
                   </w:txbxContent>
@@ -2142,7 +2136,16 @@
         <w:sz w:val="16"/>
         <w:szCs w:val="16"/>
       </w:rPr>
-      <w:t>PORTEZUELO – 2017</w:t>
+      <w:t>PORTEZUELO – 201</w:t>
+    </w:r>
+    <w:r>
+      <w:rPr>
+        <w:rFonts w:ascii="Arial Narrow" w:hAnsi="Arial Narrow"/>
+        <w:b/>
+        <w:sz w:val="16"/>
+        <w:szCs w:val="16"/>
+      </w:rPr>
+      <w:t>6</w:t>
     </w:r>
   </w:p>
   <w:p>
@@ -2588,10 +2591,67 @@
       <w:szCs w:val="24"/>
     </w:rPr>
   </w:style>
+  <w:style w:type="paragraph" w:styleId="Heading">
+    <w:name w:val="Heading"/>
+    <w:basedOn w:val="Normal"/>
+    <w:next w:val="TextBody"/>
+    <w:qFormat/>
+    <w:pPr>
+      <w:keepNext/>
+      <w:spacing w:before="240" w:after="120"/>
+    </w:pPr>
+    <w:rPr>
+      <w:rFonts w:ascii="Liberation Sans" w:hAnsi="Liberation Sans" w:eastAsia="Droid Sans Fallback" w:cs="FreeSans"/>
+      <w:sz w:val="28"/>
+      <w:szCs w:val="28"/>
+    </w:rPr>
+  </w:style>
+  <w:style w:type="paragraph" w:styleId="TextBody">
+    <w:name w:val="Text Body"/>
+    <w:basedOn w:val="Normal"/>
+    <w:pPr>
+      <w:spacing w:lineRule="auto" w:line="288" w:before="0" w:after="140"/>
+    </w:pPr>
+    <w:rPr/>
+  </w:style>
+  <w:style w:type="paragraph" w:styleId="List">
+    <w:name w:val="List"/>
+    <w:basedOn w:val="TextBody"/>
+    <w:pPr/>
+    <w:rPr>
+      <w:rFonts w:cs="FreeSans"/>
+    </w:rPr>
+  </w:style>
+  <w:style w:type="paragraph" w:styleId="Caption">
+    <w:name w:val="Caption"/>
+    <w:basedOn w:val="Normal"/>
+    <w:qFormat/>
+    <w:pPr>
+      <w:suppressLineNumbers/>
+      <w:spacing w:before="120" w:after="120"/>
+    </w:pPr>
+    <w:rPr>
+      <w:rFonts w:cs="FreeSans"/>
+      <w:i/>
+      <w:iCs/>
+      <w:sz w:val="24"/>
+      <w:szCs w:val="24"/>
+    </w:rPr>
+  </w:style>
+  <w:style w:type="paragraph" w:styleId="Index">
+    <w:name w:val="Index"/>
+    <w:basedOn w:val="Normal"/>
+    <w:qFormat/>
+    <w:pPr>
+      <w:suppressLineNumbers/>
+    </w:pPr>
+    <w:rPr>
+      <w:rFonts w:cs="FreeSans"/>
+    </w:rPr>
+  </w:style>
   <w:style w:type="paragraph" w:styleId="Encabezado">
     <w:name w:val="Encabezado"/>
     <w:basedOn w:val="Normal"/>
-    <w:next w:val="Cuerpodetexto"/>
     <w:qFormat/>
     <w:pPr>
       <w:keepNext/>
@@ -2606,6 +2666,7 @@
   <w:style w:type="paragraph" w:styleId="Cuerpodetexto">
     <w:name w:val="Cuerpo de texto"/>
     <w:basedOn w:val="Normal"/>
+    <w:qFormat/>
     <w:pPr>
       <w:spacing w:lineRule="auto" w:line="288" w:before="0" w:after="140"/>
     </w:pPr>
@@ -2614,6 +2675,7 @@
   <w:style w:type="paragraph" w:styleId="Lista">
     <w:name w:val="Lista"/>
     <w:basedOn w:val="Cuerpodetexto"/>
+    <w:qFormat/>
     <w:pPr/>
     <w:rPr>
       <w:rFonts w:cs="FreeSans"/>
@@ -2622,6 +2684,7 @@
   <w:style w:type="paragraph" w:styleId="Leyenda">
     <w:name w:val="Leyenda"/>
     <w:basedOn w:val="Normal"/>
+    <w:qFormat/>
     <w:pPr>
       <w:suppressLineNumbers/>
       <w:spacing w:before="120" w:after="120"/>
@@ -2650,6 +2713,7 @@
     <w:basedOn w:val="Normal"/>
     <w:link w:val="EncabezadoCar"/>
     <w:unhideWhenUsed/>
+    <w:qFormat/>
     <w:rsid w:val="00bf5489"/>
     <w:pPr>
       <w:tabs>
@@ -2665,6 +2729,7 @@
     <w:link w:val="PiedepginaCar"/>
     <w:uiPriority w:val="99"/>
     <w:unhideWhenUsed/>
+    <w:qFormat/>
     <w:rsid w:val="00bf5489"/>
     <w:pPr>
       <w:tabs>
@@ -2692,6 +2757,19 @@
     <w:name w:val="Encabezado de la tabla"/>
     <w:basedOn w:val="Contenidodelatabla"/>
     <w:qFormat/>
+    <w:pPr/>
+    <w:rPr/>
+  </w:style>
+  <w:style w:type="paragraph" w:styleId="FrameContents">
+    <w:name w:val="Frame Contents"/>
+    <w:basedOn w:val="Normal"/>
+    <w:qFormat/>
+    <w:pPr/>
+    <w:rPr/>
+  </w:style>
+  <w:style w:type="paragraph" w:styleId="Header">
+    <w:name w:val="Header"/>
+    <w:basedOn w:val="Normal"/>
     <w:pPr/>
     <w:rPr/>
   </w:style>

</xml_diff>